<commit_message>
Lehramtspraktikum Plakat Version 3
</commit_message>
<xml_diff>
--- a/posters/2016-04-07-lehramtspraktikum/Lehramtspraktikum.docx
+++ b/posters/2016-04-07-lehramtspraktikum/Lehramtspraktikum.docx
@@ -133,7 +133,19 @@
         <w:rPr>
           <w:rFonts w:asciiTheme="minorHAnsi" w:hAnsiTheme="minorHAnsi"/>
         </w:rPr>
-        <w:t xml:space="preserve">Coder Dojos sind Veranstaltungen bei denen </w:t>
+        <w:t>Coder Dojos sind Veranstaltungen</w:t>
+      </w:r>
+      <w:r>
+        <w:rPr>
+          <w:rFonts w:asciiTheme="minorHAnsi" w:hAnsiTheme="minorHAnsi"/>
+        </w:rPr>
+        <w:t>,</w:t>
+      </w:r>
+      <w:r>
+        <w:rPr>
+          <w:rFonts w:asciiTheme="minorHAnsi" w:hAnsiTheme="minorHAnsi"/>
+        </w:rPr>
+        <w:t xml:space="preserve"> bei denen </w:t>
       </w:r>
       <w:r>
         <w:rPr>
@@ -227,7 +239,6 @@
                 <w:szCs w:val="36"/>
               </w:rPr>
             </w:pPr>
-            <w:bookmarkStart w:id="0" w:name="_GoBack" w:colFirst="3" w:colLast="3"/>
             <w:r>
               <w:rPr>
                 <w:rFonts w:asciiTheme="majorHAnsi" w:hAnsiTheme="majorHAnsi"/>
@@ -466,7 +477,7 @@
             <w:pPr>
               <w:pStyle w:val="Textbody"/>
               <w:spacing w:before="57" w:after="197" w:line="240" w:lineRule="auto"/>
-              <w:ind w:left="360"/>
+              <w:ind w:left="720"/>
               <w:rPr>
                 <w:rFonts w:asciiTheme="minorHAnsi" w:hAnsiTheme="minorHAnsi"/>
               </w:rPr>
@@ -522,52 +533,63 @@
               <w:spacing w:before="57" w:after="197" w:line="240" w:lineRule="auto"/>
               <w:rPr>
                 <w:rFonts w:asciiTheme="minorHAnsi" w:hAnsiTheme="minorHAnsi"/>
+                <w:b/>
               </w:rPr>
             </w:pPr>
             <w:r>
               <w:rPr>
                 <w:rFonts w:asciiTheme="minorHAnsi" w:hAnsiTheme="minorHAnsi"/>
               </w:rPr>
-              <w:t>alle zwei Wochen</w:t>
-            </w:r>
+              <w:t>Zwei wöchentlich</w:t>
+            </w:r>
+            <w:r>
+              <w:rPr>
+                <w:rFonts w:asciiTheme="minorHAnsi" w:hAnsiTheme="minorHAnsi"/>
+              </w:rPr>
+              <w:t xml:space="preserve">, </w:t>
+            </w:r>
+            <w:r>
+              <w:rPr>
+                <w:rFonts w:asciiTheme="minorHAnsi" w:hAnsiTheme="minorHAnsi"/>
+              </w:rPr>
+              <w:t>Samstags</w:t>
+            </w:r>
+            <w:bookmarkStart w:id="0" w:name="_GoBack"/>
+            <w:bookmarkEnd w:id="0"/>
           </w:p>
           <w:p>
             <w:pPr>
               <w:pStyle w:val="Textbody"/>
-              <w:numPr>
-                <w:ilvl w:val="0"/>
-                <w:numId w:val="5"/>
-              </w:numPr>
               <w:spacing w:before="57" w:after="197" w:line="240" w:lineRule="auto"/>
-              <w:rPr>
-                <w:rFonts w:asciiTheme="minorHAnsi" w:hAnsiTheme="minorHAnsi"/>
+              <w:ind w:left="720"/>
+              <w:rPr>
+                <w:rFonts w:asciiTheme="minorHAnsi" w:hAnsiTheme="minorHAnsi"/>
+                <w:b/>
               </w:rPr>
             </w:pPr>
             <w:r>
               <w:rPr>
                 <w:rFonts w:asciiTheme="minorHAnsi" w:hAnsiTheme="minorHAnsi"/>
               </w:rPr>
-              <w:t xml:space="preserve">Samstags </w:t>
-            </w:r>
-          </w:p>
-          <w:p>
-            <w:pPr>
-              <w:pStyle w:val="Textbody"/>
-              <w:numPr>
-                <w:ilvl w:val="0"/>
-                <w:numId w:val="5"/>
-              </w:numPr>
-              <w:spacing w:before="57" w:after="197" w:line="240" w:lineRule="auto"/>
-              <w:rPr>
-                <w:rFonts w:asciiTheme="minorHAnsi" w:hAnsiTheme="minorHAnsi"/>
-                <w:b/>
-              </w:rPr>
-            </w:pPr>
-            <w:r>
-              <w:rPr>
-                <w:rFonts w:asciiTheme="minorHAnsi" w:hAnsiTheme="minorHAnsi"/>
-              </w:rPr>
-              <w:t>zwischen 14:00 Uhr und 17:00 Uhr</w:t>
+              <w:t>von</w:t>
+            </w:r>
+            <w:r>
+              <w:rPr>
+                <w:rFonts w:asciiTheme="minorHAnsi" w:hAnsiTheme="minorHAnsi"/>
+              </w:rPr>
+              <w:t xml:space="preserve"> 14:00 Uhr </w:t>
+            </w:r>
+            <w:r>
+              <w:rPr>
+                <w:rFonts w:asciiTheme="minorHAnsi" w:hAnsiTheme="minorHAnsi"/>
+              </w:rPr>
+              <w:t>bis</w:t>
+            </w:r>
+            <w:r>
+              <w:rPr>
+                <w:rFonts w:asciiTheme="minorHAnsi" w:hAnsiTheme="minorHAnsi"/>
+              </w:rPr>
+              <w:t xml:space="preserve"> 17:00 Uhr</w:t>
             </w:r>
           </w:p>
         </w:tc>
@@ -829,7 +851,7 @@
             <w:pPr>
               <w:pStyle w:val="Textbody"/>
               <w:spacing w:before="57" w:after="197" w:line="240" w:lineRule="auto"/>
-              <w:ind w:left="360"/>
+              <w:ind w:left="720"/>
               <w:rPr>
                 <w:rFonts w:asciiTheme="minorHAnsi" w:hAnsiTheme="minorHAnsi"/>
                 <w:b/>
@@ -986,7 +1008,6 @@
         </w:tc>
       </w:tr>
     </w:tbl>
-    <w:bookmarkEnd w:id="0"/>
     <w:p>
       <w:pPr>
         <w:pStyle w:val="Textbody"/>

</xml_diff>

<commit_message>
Lehramtspraktikum Plakat Version 4
</commit_message>
<xml_diff>
--- a/posters/2016-04-07-lehramtspraktikum/Lehramtspraktikum.docx
+++ b/posters/2016-04-07-lehramtspraktikum/Lehramtspraktikum.docx
@@ -19,7 +19,7 @@
           <w:lang w:eastAsia="de-DE" w:bidi="ar-SA"/>
         </w:rPr>
         <w:drawing>
-          <wp:anchor distT="0" distB="0" distL="114300" distR="114300" simplePos="0" relativeHeight="251660288" behindDoc="0" locked="0" layoutInCell="1" allowOverlap="1" wp14:anchorId="6625C196" wp14:editId="518094D9">
+          <wp:anchor distT="0" distB="0" distL="114300" distR="114300" simplePos="0" relativeHeight="251660288" behindDoc="0" locked="0" layoutInCell="1" allowOverlap="1" wp14:anchorId="595ECE7E" wp14:editId="25248EEB">
             <wp:simplePos x="0" y="0"/>
             <wp:positionH relativeFrom="column">
               <wp:posOffset>3175</wp:posOffset>
@@ -447,12 +447,6 @@
               </w:rPr>
               <w:t>Anerkannte Praktika</w:t>
             </w:r>
-            <w:r>
-              <w:rPr>
-                <w:rFonts w:asciiTheme="minorHAnsi" w:hAnsiTheme="minorHAnsi"/>
-              </w:rPr>
-              <w:t xml:space="preserve"> und</w:t>
-            </w:r>
           </w:p>
           <w:p>
             <w:pPr>
@@ -472,22 +466,8 @@
               </w:rPr>
               <w:t>Leistungspunkte</w:t>
             </w:r>
-          </w:p>
-          <w:p>
-            <w:pPr>
-              <w:pStyle w:val="Textbody"/>
-              <w:spacing w:before="57" w:after="197" w:line="240" w:lineRule="auto"/>
-              <w:ind w:left="720"/>
-              <w:rPr>
-                <w:rFonts w:asciiTheme="minorHAnsi" w:hAnsiTheme="minorHAnsi"/>
-              </w:rPr>
-            </w:pPr>
-            <w:r>
-              <w:rPr>
-                <w:rFonts w:asciiTheme="minorHAnsi" w:hAnsiTheme="minorHAnsi"/>
-              </w:rPr>
-              <w:t>in deinem Studiengang.</w:t>
-            </w:r>
+            <w:bookmarkStart w:id="0" w:name="_GoBack"/>
+            <w:bookmarkEnd w:id="0"/>
           </w:p>
         </w:tc>
       </w:tr>
@@ -554,8 +534,6 @@
               </w:rPr>
               <w:t>Samstags</w:t>
             </w:r>
-            <w:bookmarkStart w:id="0" w:name="_GoBack"/>
-            <w:bookmarkEnd w:id="0"/>
           </w:p>
           <w:p>
             <w:pPr>
@@ -846,6 +824,19 @@
               </w:rPr>
               <w:t>ein bisschen Empathie</w:t>
             </w:r>
+            <w:r>
+              <w:rPr>
+                <w:rFonts w:asciiTheme="minorHAnsi" w:hAnsiTheme="minorHAnsi"/>
+                <w:b/>
+              </w:rPr>
+              <w:t xml:space="preserve"> </w:t>
+            </w:r>
+            <w:r>
+              <w:rPr>
+                <w:rFonts w:asciiTheme="minorHAnsi" w:hAnsiTheme="minorHAnsi"/>
+              </w:rPr>
+              <w:t xml:space="preserve">reicht aus um </w:t>
+            </w:r>
           </w:p>
           <w:p>
             <w:pPr>
@@ -861,7 +852,7 @@
               <w:rPr>
                 <w:rFonts w:asciiTheme="minorHAnsi" w:hAnsiTheme="minorHAnsi"/>
               </w:rPr>
-              <w:t>reicht aus um Mentor zu werden :)</w:t>
+              <w:t>Mentor zu werden :)</w:t>
             </w:r>
           </w:p>
         </w:tc>
@@ -984,7 +975,13 @@
               <w:rPr>
                 <w:rFonts w:asciiTheme="minorHAnsi" w:hAnsiTheme="minorHAnsi"/>
               </w:rPr>
-              <w:t xml:space="preserve">komm </w:t>
+              <w:t>Oder k</w:t>
+            </w:r>
+            <w:r>
+              <w:rPr>
+                <w:rFonts w:asciiTheme="minorHAnsi" w:hAnsiTheme="minorHAnsi"/>
+              </w:rPr>
+              <w:t xml:space="preserve">omm </w:t>
             </w:r>
             <w:r>
               <w:rPr>
@@ -1002,7 +999,7 @@
               <w:rPr>
                 <w:rFonts w:asciiTheme="minorHAnsi" w:hAnsiTheme="minorHAnsi"/>
               </w:rPr>
-              <w:t xml:space="preserve"> :)</w:t>
+              <w:t>!</w:t>
             </w:r>
           </w:p>
         </w:tc>
@@ -1012,19 +1009,23 @@
       <w:pPr>
         <w:pStyle w:val="Textbody"/>
         <w:spacing w:before="57" w:after="197" w:line="240" w:lineRule="auto"/>
-        <w:jc w:val="both"/>
+        <w:jc w:val="center"/>
         <w:rPr>
           <w:rFonts w:asciiTheme="minorHAnsi" w:hAnsiTheme="minorHAnsi"/>
+          <w:sz w:val="56"/>
+          <w:szCs w:val="56"/>
         </w:rPr>
       </w:pPr>
       <w:r>
         <w:rPr>
           <w:rFonts w:asciiTheme="majorHAnsi" w:hAnsiTheme="majorHAnsi"/>
           <w:noProof/>
+          <w:sz w:val="56"/>
+          <w:szCs w:val="44"/>
           <w:lang w:eastAsia="de-DE" w:bidi="ar-SA"/>
         </w:rPr>
         <w:drawing>
-          <wp:anchor distT="0" distB="0" distL="114300" distR="114300" simplePos="0" relativeHeight="251658240" behindDoc="1" locked="0" layoutInCell="1" allowOverlap="1" wp14:anchorId="4876690E" wp14:editId="01A90D97">
+          <wp:anchor distT="0" distB="0" distL="114300" distR="114300" simplePos="0" relativeHeight="251658240" behindDoc="1" locked="0" layoutInCell="1" allowOverlap="1" wp14:anchorId="510950DC" wp14:editId="6D6FE08F">
             <wp:simplePos x="0" y="0"/>
             <wp:positionH relativeFrom="column">
               <wp:posOffset>-821690</wp:posOffset>
@@ -1085,6 +1086,22 @@
             </wp14:sizeRelV>
           </wp:anchor>
         </w:drawing>
+      </w:r>
+      <w:r>
+        <w:rPr>
+          <w:rFonts w:asciiTheme="minorHAnsi" w:hAnsiTheme="minorHAnsi"/>
+          <w:sz w:val="56"/>
+          <w:szCs w:val="44"/>
+        </w:rPr>
+        <w:t>Wi</w:t>
+      </w:r>
+      <w:r>
+        <w:rPr>
+          <w:rFonts w:asciiTheme="minorHAnsi" w:hAnsiTheme="minorHAnsi"/>
+          <w:sz w:val="56"/>
+          <w:szCs w:val="56"/>
+        </w:rPr>
+        <w:t>r freuen uns auf euch!</w:t>
       </w:r>
     </w:p>
     <w:sectPr>
@@ -3197,6 +3214,98 @@
       <w:u w:val="single"/>
     </w:rPr>
   </w:style>
+  <w:style w:type="character" w:styleId="Kommentarzeichen">
+    <w:name w:val="annotation reference"/>
+    <w:basedOn w:val="Absatz-Standardschriftart"/>
+    <w:uiPriority w:val="99"/>
+    <w:semiHidden/>
+    <w:unhideWhenUsed/>
+    <w:rsid w:val="00773F7E"/>
+    <w:rPr>
+      <w:sz w:val="16"/>
+      <w:szCs w:val="16"/>
+    </w:rPr>
+  </w:style>
+  <w:style w:type="paragraph" w:styleId="Kommentartext">
+    <w:name w:val="annotation text"/>
+    <w:basedOn w:val="Standard"/>
+    <w:link w:val="KommentartextZchn"/>
+    <w:uiPriority w:val="99"/>
+    <w:semiHidden/>
+    <w:unhideWhenUsed/>
+    <w:rsid w:val="00773F7E"/>
+    <w:rPr>
+      <w:sz w:val="20"/>
+      <w:szCs w:val="18"/>
+    </w:rPr>
+  </w:style>
+  <w:style w:type="character" w:customStyle="1" w:styleId="KommentartextZchn">
+    <w:name w:val="Kommentartext Zchn"/>
+    <w:basedOn w:val="Absatz-Standardschriftart"/>
+    <w:link w:val="Kommentartext"/>
+    <w:uiPriority w:val="99"/>
+    <w:semiHidden/>
+    <w:rsid w:val="00773F7E"/>
+    <w:rPr>
+      <w:sz w:val="20"/>
+      <w:szCs w:val="18"/>
+    </w:rPr>
+  </w:style>
+  <w:style w:type="paragraph" w:styleId="Kommentarthema">
+    <w:name w:val="annotation subject"/>
+    <w:basedOn w:val="Kommentartext"/>
+    <w:next w:val="Kommentartext"/>
+    <w:link w:val="KommentarthemaZchn"/>
+    <w:uiPriority w:val="99"/>
+    <w:semiHidden/>
+    <w:unhideWhenUsed/>
+    <w:rsid w:val="00773F7E"/>
+    <w:rPr>
+      <w:b/>
+      <w:bCs/>
+    </w:rPr>
+  </w:style>
+  <w:style w:type="character" w:customStyle="1" w:styleId="KommentarthemaZchn">
+    <w:name w:val="Kommentarthema Zchn"/>
+    <w:basedOn w:val="KommentartextZchn"/>
+    <w:link w:val="Kommentarthema"/>
+    <w:uiPriority w:val="99"/>
+    <w:semiHidden/>
+    <w:rsid w:val="00773F7E"/>
+    <w:rPr>
+      <w:b/>
+      <w:bCs/>
+      <w:sz w:val="20"/>
+      <w:szCs w:val="18"/>
+    </w:rPr>
+  </w:style>
+  <w:style w:type="paragraph" w:styleId="Sprechblasentext">
+    <w:name w:val="Balloon Text"/>
+    <w:basedOn w:val="Standard"/>
+    <w:link w:val="SprechblasentextZchn"/>
+    <w:uiPriority w:val="99"/>
+    <w:semiHidden/>
+    <w:unhideWhenUsed/>
+    <w:rsid w:val="00773F7E"/>
+    <w:rPr>
+      <w:rFonts w:ascii="Segoe UI" w:hAnsi="Segoe UI"/>
+      <w:sz w:val="18"/>
+      <w:szCs w:val="16"/>
+    </w:rPr>
+  </w:style>
+  <w:style w:type="character" w:customStyle="1" w:styleId="SprechblasentextZchn">
+    <w:name w:val="Sprechblasentext Zchn"/>
+    <w:basedOn w:val="Absatz-Standardschriftart"/>
+    <w:link w:val="Sprechblasentext"/>
+    <w:uiPriority w:val="99"/>
+    <w:semiHidden/>
+    <w:rsid w:val="00773F7E"/>
+    <w:rPr>
+      <w:rFonts w:ascii="Segoe UI" w:hAnsi="Segoe UI"/>
+      <w:sz w:val="18"/>
+      <w:szCs w:val="16"/>
+    </w:rPr>
+  </w:style>
 </w:styles>
 </file>
 

</xml_diff>

<commit_message>
Lehramtspraktikum Plakat Version 5
</commit_message>
<xml_diff>
--- a/posters/2016-04-07-lehramtspraktikum/Lehramtspraktikum.docx
+++ b/posters/2016-04-07-lehramtspraktikum/Lehramtspraktikum.docx
@@ -466,8 +466,6 @@
               </w:rPr>
               <w:t>Leistungspunkte</w:t>
             </w:r>
-            <w:bookmarkStart w:id="0" w:name="_GoBack"/>
-            <w:bookmarkEnd w:id="0"/>
           </w:p>
         </w:tc>
       </w:tr>
@@ -1101,7 +1099,25 @@
           <w:sz w:val="56"/>
           <w:szCs w:val="56"/>
         </w:rPr>
-        <w:t>r freuen uns auf euch!</w:t>
+        <w:t xml:space="preserve">r freuen uns auf </w:t>
+      </w:r>
+      <w:r>
+        <w:rPr>
+          <w:rFonts w:asciiTheme="minorHAnsi" w:hAnsiTheme="minorHAnsi"/>
+          <w:sz w:val="56"/>
+          <w:szCs w:val="56"/>
+        </w:rPr>
+        <w:t>dich</w:t>
+      </w:r>
+      <w:bookmarkStart w:id="0" w:name="_GoBack"/>
+      <w:bookmarkEnd w:id="0"/>
+      <w:r>
+        <w:rPr>
+          <w:rFonts w:asciiTheme="minorHAnsi" w:hAnsiTheme="minorHAnsi"/>
+          <w:sz w:val="56"/>
+          <w:szCs w:val="56"/>
+        </w:rPr>
+        <w:t>!</w:t>
       </w:r>
     </w:p>
     <w:sectPr>

</xml_diff>